<commit_message>
protocol and expanded the expose for video
</commit_message>
<xml_diff>
--- a/docs/Video/Expose.docx
+++ b/docs/Video/Expose.docx
@@ -5,422 +5,506 @@
     <w:p>
       <w:pPr>
         <w:rPr>
-          <w:sz w:val="32"/>
-          <w:szCs w:val="32"/>
+          <w:sz w:val="24"/>
+          <w:szCs w:val="24"/>
         </w:rPr>
       </w:pPr>
       <w:r>
         <w:rPr>
           <w:b/>
           <w:bCs/>
-          <w:sz w:val="40"/>
-          <w:szCs w:val="40"/>
+          <w:sz w:val="24"/>
+          <w:szCs w:val="24"/>
         </w:rPr>
         <w:t>Titel:</w:t>
       </w:r>
       <w:r>
         <w:rPr>
-          <w:sz w:val="40"/>
-          <w:szCs w:val="40"/>
-        </w:rPr>
-        <w:t xml:space="preserve"> </w:t>
-      </w:r>
-      <w:r>
-        <w:rPr>
-          <w:sz w:val="32"/>
-          <w:szCs w:val="32"/>
-        </w:rPr>
-        <w:t>Vorstellung verschiedener Wettbewerbe</w:t>
-      </w:r>
-    </w:p>
-    <w:p>
-      <w:pPr>
-        <w:rPr>
-          <w:sz w:val="32"/>
-          <w:szCs w:val="32"/>
-        </w:rPr>
-      </w:pPr>
-    </w:p>
-    <w:p>
-      <w:pPr>
-        <w:rPr>
-          <w:sz w:val="32"/>
-          <w:szCs w:val="32"/>
+          <w:sz w:val="24"/>
+          <w:szCs w:val="24"/>
+        </w:rPr>
+        <w:t xml:space="preserve"> Vorstellung verschiedener Wettbewerbe</w:t>
+      </w:r>
+    </w:p>
+    <w:p>
+      <w:pPr>
+        <w:rPr>
+          <w:sz w:val="24"/>
+          <w:szCs w:val="24"/>
+        </w:rPr>
+      </w:pPr>
+    </w:p>
+    <w:p>
+      <w:pPr>
+        <w:rPr>
+          <w:sz w:val="24"/>
+          <w:szCs w:val="24"/>
         </w:rPr>
       </w:pPr>
       <w:r>
         <w:rPr>
           <w:b/>
           <w:bCs/>
-          <w:sz w:val="40"/>
-          <w:szCs w:val="40"/>
+          <w:sz w:val="24"/>
+          <w:szCs w:val="24"/>
         </w:rPr>
         <w:t>Genre:</w:t>
       </w:r>
       <w:r>
         <w:rPr>
-          <w:sz w:val="40"/>
-          <w:szCs w:val="40"/>
+          <w:sz w:val="24"/>
+          <w:szCs w:val="24"/>
         </w:rPr>
         <w:t xml:space="preserve"> </w:t>
       </w:r>
       <w:r>
         <w:rPr>
-          <w:sz w:val="32"/>
-          <w:szCs w:val="32"/>
-        </w:rPr>
-        <w:t>I</w:t>
-      </w:r>
-      <w:r>
-        <w:rPr>
-          <w:sz w:val="32"/>
-          <w:szCs w:val="32"/>
-        </w:rPr>
-        <w:t xml:space="preserve">nformationsvideo </w:t>
-      </w:r>
-    </w:p>
-    <w:p>
-      <w:pPr>
-        <w:rPr>
-          <w:sz w:val="32"/>
-          <w:szCs w:val="32"/>
-        </w:rPr>
-      </w:pPr>
-    </w:p>
-    <w:p>
-      <w:pPr>
+          <w:sz w:val="24"/>
+          <w:szCs w:val="24"/>
+        </w:rPr>
+        <w:t xml:space="preserve">Informationsvideo </w:t>
+      </w:r>
+    </w:p>
+    <w:p>
+      <w:pPr>
+        <w:rPr>
+          <w:sz w:val="24"/>
+          <w:szCs w:val="24"/>
+        </w:rPr>
+      </w:pPr>
+      <w:r>
         <w:rPr>
           <w:b/>
           <w:bCs/>
-          <w:sz w:val="40"/>
-          <w:szCs w:val="40"/>
+          <w:sz w:val="24"/>
+          <w:szCs w:val="24"/>
+        </w:rPr>
+        <w:t>Drehort</w:t>
+      </w:r>
+      <w:r>
+        <w:rPr>
+          <w:sz w:val="24"/>
+          <w:szCs w:val="24"/>
+        </w:rPr>
+        <w:t>: Linzer Technikum im normalen Schulgebäude</w:t>
+      </w:r>
+    </w:p>
+    <w:p>
+      <w:pPr>
+        <w:rPr>
+          <w:sz w:val="24"/>
+          <w:szCs w:val="24"/>
         </w:rPr>
       </w:pPr>
       <w:r>
         <w:rPr>
           <w:b/>
           <w:bCs/>
-          <w:sz w:val="40"/>
-          <w:szCs w:val="40"/>
-        </w:rPr>
-        <w:t>Log</w:t>
-      </w:r>
+          <w:sz w:val="24"/>
+          <w:szCs w:val="24"/>
+        </w:rPr>
+        <w:t xml:space="preserve">Drehzeit : </w:t>
+      </w:r>
+      <w:r>
+        <w:rPr>
+          <w:sz w:val="24"/>
+          <w:szCs w:val="24"/>
+        </w:rPr>
+        <w:t>14.01.2025 -20.01.2025 in den Pausen und Medientechnik Stunden</w:t>
+      </w:r>
+    </w:p>
+    <w:p>
+      <w:pPr>
+        <w:rPr>
+          <w:sz w:val="24"/>
+          <w:szCs w:val="24"/>
+        </w:rPr>
+      </w:pPr>
       <w:r>
         <w:rPr>
           <w:b/>
           <w:bCs/>
-          <w:sz w:val="40"/>
-          <w:szCs w:val="40"/>
-        </w:rPr>
-        <w:t>line:</w:t>
-      </w:r>
-    </w:p>
-    <w:p>
-      <w:pPr>
-        <w:rPr>
-          <w:sz w:val="32"/>
-          <w:szCs w:val="32"/>
-        </w:rPr>
-      </w:pPr>
-      <w:r>
-        <w:rPr>
-          <w:sz w:val="32"/>
-          <w:szCs w:val="32"/>
-        </w:rPr>
-        <w:t xml:space="preserve">In einem mehrstöckigen Gebäude führen vier Schauspieler durch aktuelle technische Wettbewerbe in Österreich. Jede Etage enthüllt </w:t>
-      </w:r>
-      <w:r>
-        <w:rPr>
-          <w:sz w:val="32"/>
-          <w:szCs w:val="32"/>
-        </w:rPr>
-        <w:t>neuen Wettbewerben</w:t>
-      </w:r>
-      <w:r>
-        <w:rPr>
-          <w:sz w:val="32"/>
-          <w:szCs w:val="32"/>
-        </w:rPr>
-        <w:t>, präsentiert von wechselnden Moderatoren, die die Treppen hinuntersteigen, um die Zuschauer mit spannenden Wettbewerben zu begeistern</w:t>
-      </w:r>
-    </w:p>
-    <w:p>
-      <w:pPr>
+          <w:sz w:val="24"/>
+          <w:szCs w:val="24"/>
+        </w:rPr>
+        <w:t>Videolänge:</w:t>
+      </w:r>
+      <w:r>
+        <w:rPr>
+          <w:sz w:val="24"/>
+          <w:szCs w:val="24"/>
+        </w:rPr>
+        <w:t xml:space="preserve"> ~3min</w:t>
+      </w:r>
+    </w:p>
+    <w:p>
+      <w:pPr>
+        <w:rPr>
+          <w:sz w:val="24"/>
+          <w:szCs w:val="24"/>
+        </w:rPr>
+      </w:pPr>
+      <w:r>
         <w:rPr>
           <w:b/>
           <w:bCs/>
-          <w:sz w:val="40"/>
-          <w:szCs w:val="40"/>
-        </w:rPr>
-      </w:pPr>
-      <w:r>
+          <w:sz w:val="24"/>
+          <w:szCs w:val="24"/>
+        </w:rPr>
+        <w:t>Szenen</w:t>
+      </w:r>
+      <w:r>
+        <w:rPr>
+          <w:sz w:val="24"/>
+          <w:szCs w:val="24"/>
+        </w:rPr>
+        <w:t>: 20</w:t>
+      </w:r>
+    </w:p>
+    <w:p>
+      <w:pPr>
         <w:rPr>
           <w:b/>
           <w:bCs/>
-          <w:sz w:val="40"/>
-          <w:szCs w:val="40"/>
-        </w:rPr>
-        <w:t>Personen:</w:t>
-      </w:r>
-    </w:p>
-    <w:p>
-      <w:pPr>
-        <w:rPr>
-          <w:sz w:val="32"/>
-          <w:szCs w:val="32"/>
-        </w:rPr>
-      </w:pPr>
-      <w:r>
-        <w:rPr>
-          <w:sz w:val="32"/>
-          <w:szCs w:val="32"/>
-        </w:rPr>
-        <w:t>David: stellt den Jugend-Innovativ Wettbewerb vor</w:t>
-      </w:r>
-    </w:p>
-    <w:p>
-      <w:pPr>
-        <w:rPr>
-          <w:sz w:val="32"/>
-          <w:szCs w:val="32"/>
-        </w:rPr>
-      </w:pPr>
-      <w:r>
-        <w:rPr>
-          <w:sz w:val="32"/>
-          <w:szCs w:val="32"/>
-        </w:rPr>
-        <w:t xml:space="preserve">Emil: </w:t>
-      </w:r>
-      <w:r>
-        <w:rPr>
-          <w:sz w:val="32"/>
-          <w:szCs w:val="32"/>
-        </w:rPr>
-        <w:t xml:space="preserve">stellt den </w:t>
-      </w:r>
-      <w:r>
-        <w:rPr>
-          <w:sz w:val="32"/>
-          <w:szCs w:val="32"/>
-        </w:rPr>
-        <w:t xml:space="preserve">Next-Generations </w:t>
-      </w:r>
-      <w:r>
-        <w:rPr>
-          <w:sz w:val="32"/>
-          <w:szCs w:val="32"/>
-        </w:rPr>
-        <w:t>Wettbewerb vor</w:t>
-      </w:r>
-    </w:p>
-    <w:p>
-      <w:pPr>
-        <w:rPr>
-          <w:sz w:val="32"/>
-          <w:szCs w:val="32"/>
-        </w:rPr>
-      </w:pPr>
-      <w:r>
-        <w:rPr>
-          <w:sz w:val="32"/>
-          <w:szCs w:val="32"/>
-        </w:rPr>
-        <w:t xml:space="preserve">Daniel: </w:t>
-      </w:r>
-      <w:r>
-        <w:rPr>
-          <w:sz w:val="32"/>
-          <w:szCs w:val="32"/>
-        </w:rPr>
-        <w:t xml:space="preserve">stellt den </w:t>
-      </w:r>
-      <w:r>
-        <w:rPr>
-          <w:sz w:val="32"/>
-          <w:szCs w:val="32"/>
-        </w:rPr>
-        <w:t>Cloudfight</w:t>
-      </w:r>
-      <w:r>
-        <w:rPr>
-          <w:sz w:val="32"/>
-          <w:szCs w:val="32"/>
-        </w:rPr>
-        <w:t xml:space="preserve"> </w:t>
-      </w:r>
-      <w:r>
-        <w:rPr>
-          <w:sz w:val="32"/>
-          <w:szCs w:val="32"/>
-        </w:rPr>
-        <w:t>&amp;</w:t>
-      </w:r>
-      <w:r>
-        <w:rPr>
-          <w:sz w:val="32"/>
-          <w:szCs w:val="32"/>
-        </w:rPr>
-        <w:t xml:space="preserve"> </w:t>
-      </w:r>
-      <w:r>
-        <w:rPr>
-          <w:sz w:val="32"/>
-          <w:szCs w:val="32"/>
-        </w:rPr>
-        <w:t>Coding Contest</w:t>
-      </w:r>
-      <w:r>
-        <w:rPr>
-          <w:sz w:val="32"/>
-          <w:szCs w:val="32"/>
-        </w:rPr>
-        <w:t xml:space="preserve"> Wettbewerb vor</w:t>
-      </w:r>
-    </w:p>
-    <w:p>
-      <w:pPr>
-        <w:rPr>
-          <w:sz w:val="32"/>
-          <w:szCs w:val="32"/>
-        </w:rPr>
-      </w:pPr>
-      <w:r>
-        <w:rPr>
-          <w:sz w:val="32"/>
-          <w:szCs w:val="32"/>
-        </w:rPr>
-        <w:t xml:space="preserve">Tim: </w:t>
-      </w:r>
-      <w:r>
-        <w:rPr>
-          <w:sz w:val="32"/>
-          <w:szCs w:val="32"/>
-        </w:rPr>
-        <w:t xml:space="preserve">stellt </w:t>
-      </w:r>
-      <w:r>
-        <w:rPr>
-          <w:sz w:val="32"/>
-          <w:szCs w:val="32"/>
-        </w:rPr>
-        <w:t>x</w:t>
-      </w:r>
-      <w:r>
-        <w:rPr>
-          <w:sz w:val="32"/>
-          <w:szCs w:val="32"/>
-        </w:rPr>
-        <w:t xml:space="preserve"> Wettbewerb vor</w:t>
-      </w:r>
-    </w:p>
-    <w:p>
-      <w:pPr>
-        <w:rPr>
-          <w:sz w:val="32"/>
-          <w:szCs w:val="32"/>
-        </w:rPr>
-      </w:pPr>
-    </w:p>
-    <w:p>
-      <w:pPr>
+          <w:sz w:val="24"/>
+          <w:szCs w:val="24"/>
+        </w:rPr>
+      </w:pPr>
+      <w:proofErr w:type="spellStart"/>
+      <w:r>
         <w:rPr>
           <w:b/>
           <w:bCs/>
-          <w:sz w:val="40"/>
-          <w:szCs w:val="40"/>
-        </w:rPr>
-      </w:pPr>
+          <w:sz w:val="24"/>
+          <w:szCs w:val="24"/>
+        </w:rPr>
+        <w:t>Log</w:t>
+      </w:r>
       <w:r>
         <w:rPr>
           <w:b/>
           <w:bCs/>
-          <w:sz w:val="40"/>
-          <w:szCs w:val="40"/>
-        </w:rPr>
-        <w:t>Zielgruppe:</w:t>
-      </w:r>
-    </w:p>
-    <w:p>
-      <w:pPr>
-        <w:rPr>
-          <w:sz w:val="32"/>
-          <w:szCs w:val="32"/>
-        </w:rPr>
-      </w:pPr>
-      <w:r>
-        <w:rPr>
-          <w:sz w:val="32"/>
-          <w:szCs w:val="32"/>
-        </w:rPr>
-        <w:t xml:space="preserve">Technikbegeisterte </w:t>
-      </w:r>
-      <w:r>
-        <w:rPr>
-          <w:sz w:val="32"/>
-          <w:szCs w:val="32"/>
-        </w:rPr>
-        <w:t>Kinder&amp; Jugendliche und junge Erwachsene</w:t>
-      </w:r>
-    </w:p>
-    <w:p>
-      <w:pPr>
-        <w:rPr>
-          <w:sz w:val="32"/>
-          <w:szCs w:val="32"/>
-        </w:rPr>
-      </w:pPr>
-    </w:p>
-    <w:p>
-      <w:pPr>
+          <w:sz w:val="24"/>
+          <w:szCs w:val="24"/>
+        </w:rPr>
+        <w:t>line</w:t>
+      </w:r>
+      <w:proofErr w:type="spellEnd"/>
+      <w:r>
         <w:rPr>
           <w:b/>
           <w:bCs/>
-          <w:sz w:val="40"/>
-          <w:szCs w:val="40"/>
-        </w:rPr>
-      </w:pPr>
-      <w:r>
+          <w:sz w:val="24"/>
+          <w:szCs w:val="24"/>
+        </w:rPr>
+        <w:t>:</w:t>
+      </w:r>
+    </w:p>
+    <w:p>
+      <w:pPr>
+        <w:rPr>
+          <w:sz w:val="24"/>
+          <w:szCs w:val="24"/>
+        </w:rPr>
+      </w:pPr>
+      <w:r>
+        <w:rPr>
+          <w:sz w:val="24"/>
+          <w:szCs w:val="24"/>
+        </w:rPr>
+        <w:t xml:space="preserve">In einem mehrstöckigen Gebäude führen vier Schauspieler durch aktuelle technische Wettbewerbe in Österreich. Jede Etage enthüllt </w:t>
+      </w:r>
+      <w:r>
+        <w:rPr>
+          <w:sz w:val="24"/>
+          <w:szCs w:val="24"/>
+        </w:rPr>
+        <w:t>neuen Wettbewerben</w:t>
+      </w:r>
+      <w:r>
+        <w:rPr>
+          <w:sz w:val="24"/>
+          <w:szCs w:val="24"/>
+        </w:rPr>
+        <w:t>, präsentiert von wechselnden Moderatoren, die die Treppen hinuntersteigen, um die Zuschauer mit spannenden Wettbewerben zu begeistern</w:t>
+      </w:r>
+    </w:p>
+    <w:p>
+      <w:pPr>
         <w:rPr>
           <w:b/>
           <w:bCs/>
-          <w:sz w:val="40"/>
-          <w:szCs w:val="40"/>
-        </w:rPr>
-        <w:t>Ton&amp;</w:t>
-      </w:r>
+          <w:sz w:val="24"/>
+          <w:szCs w:val="24"/>
+        </w:rPr>
+      </w:pPr>
       <w:r>
         <w:rPr>
           <w:b/>
           <w:bCs/>
-          <w:sz w:val="40"/>
-          <w:szCs w:val="40"/>
+          <w:sz w:val="24"/>
+          <w:szCs w:val="24"/>
+        </w:rPr>
+        <w:t>Personen:</w:t>
+      </w:r>
+    </w:p>
+    <w:p>
+      <w:pPr>
+        <w:rPr>
+          <w:sz w:val="24"/>
+          <w:szCs w:val="24"/>
+        </w:rPr>
+      </w:pPr>
+      <w:r>
+        <w:rPr>
+          <w:sz w:val="24"/>
+          <w:szCs w:val="24"/>
+        </w:rPr>
+        <w:t>David: stellt den Jugend-Innovativ Wettbewerb vor</w:t>
+      </w:r>
+    </w:p>
+    <w:p>
+      <w:pPr>
+        <w:rPr>
+          <w:sz w:val="24"/>
+          <w:szCs w:val="24"/>
+        </w:rPr>
+      </w:pPr>
+      <w:r>
+        <w:rPr>
+          <w:sz w:val="24"/>
+          <w:szCs w:val="24"/>
+        </w:rPr>
+        <w:t>Emil: stellt den Next-Generations Wettbewerb vor</w:t>
+      </w:r>
+    </w:p>
+    <w:p>
+      <w:pPr>
+        <w:rPr>
+          <w:sz w:val="24"/>
+          <w:szCs w:val="24"/>
+        </w:rPr>
+      </w:pPr>
+      <w:r>
+        <w:rPr>
+          <w:sz w:val="24"/>
+          <w:szCs w:val="24"/>
+        </w:rPr>
+        <w:t xml:space="preserve">Daniel: stellt den </w:t>
+      </w:r>
+      <w:proofErr w:type="spellStart"/>
+      <w:r>
+        <w:rPr>
+          <w:sz w:val="24"/>
+          <w:szCs w:val="24"/>
+        </w:rPr>
+        <w:t>Cloudfight</w:t>
+      </w:r>
+      <w:proofErr w:type="spellEnd"/>
+      <w:r>
+        <w:rPr>
+          <w:sz w:val="24"/>
+          <w:szCs w:val="24"/>
         </w:rPr>
         <w:t xml:space="preserve"> </w:t>
       </w:r>
       <w:r>
+        <w:rPr>
+          <w:sz w:val="24"/>
+          <w:szCs w:val="24"/>
+        </w:rPr>
+        <w:t>&amp;</w:t>
+      </w:r>
+      <w:r>
+        <w:rPr>
+          <w:sz w:val="24"/>
+          <w:szCs w:val="24"/>
+        </w:rPr>
+        <w:t xml:space="preserve"> </w:t>
+      </w:r>
+      <w:r>
+        <w:rPr>
+          <w:sz w:val="24"/>
+          <w:szCs w:val="24"/>
+        </w:rPr>
+        <w:t>Coding Contest Wettbewerb vor</w:t>
+      </w:r>
+    </w:p>
+    <w:p>
+      <w:pPr>
+        <w:rPr>
+          <w:sz w:val="24"/>
+          <w:szCs w:val="24"/>
+        </w:rPr>
+      </w:pPr>
+      <w:r>
+        <w:rPr>
+          <w:sz w:val="24"/>
+          <w:szCs w:val="24"/>
+        </w:rPr>
+        <w:t>Tim: stellt x Wettbewerb vor</w:t>
+      </w:r>
+    </w:p>
+    <w:p>
+      <w:pPr>
         <w:rPr>
           <w:b/>
           <w:bCs/>
-          <w:sz w:val="40"/>
-          <w:szCs w:val="40"/>
-        </w:rPr>
-        <w:t>Stil:</w:t>
-      </w:r>
-    </w:p>
-    <w:p>
-      <w:pPr>
-        <w:rPr>
-          <w:sz w:val="32"/>
-          <w:szCs w:val="32"/>
-        </w:rPr>
-      </w:pPr>
-      <w:r>
-        <w:rPr>
-          <w:sz w:val="32"/>
-          <w:szCs w:val="32"/>
+          <w:sz w:val="24"/>
+          <w:szCs w:val="24"/>
+        </w:rPr>
+      </w:pPr>
+      <w:r>
+        <w:rPr>
+          <w:b/>
+          <w:bCs/>
+          <w:sz w:val="24"/>
+          <w:szCs w:val="24"/>
+        </w:rPr>
+        <w:t>Zielgruppe:</w:t>
+      </w:r>
+    </w:p>
+    <w:p>
+      <w:pPr>
+        <w:rPr>
+          <w:sz w:val="24"/>
+          <w:szCs w:val="24"/>
+        </w:rPr>
+      </w:pPr>
+      <w:r>
+        <w:rPr>
+          <w:sz w:val="24"/>
+          <w:szCs w:val="24"/>
+        </w:rPr>
+        <w:t xml:space="preserve">Technikbegeisterte </w:t>
+      </w:r>
+      <w:r>
+        <w:rPr>
+          <w:sz w:val="24"/>
+          <w:szCs w:val="24"/>
+        </w:rPr>
+        <w:t>Kinder&amp; Jugendliche und junge Erwachsene</w:t>
+      </w:r>
+    </w:p>
+    <w:p>
+      <w:pPr>
+        <w:rPr>
+          <w:b/>
+          <w:bCs/>
+          <w:sz w:val="24"/>
+          <w:szCs w:val="24"/>
+        </w:rPr>
+      </w:pPr>
+      <w:r>
+        <w:rPr>
+          <w:b/>
+          <w:bCs/>
+          <w:sz w:val="24"/>
+          <w:szCs w:val="24"/>
+        </w:rPr>
+        <w:t>Ton&amp; Stil:</w:t>
+      </w:r>
+    </w:p>
+    <w:p>
+      <w:pPr>
+        <w:rPr>
+          <w:sz w:val="24"/>
+          <w:szCs w:val="24"/>
+        </w:rPr>
+      </w:pPr>
+      <w:r>
+        <w:rPr>
+          <w:sz w:val="24"/>
+          <w:szCs w:val="24"/>
         </w:rPr>
         <w:t>Der Ton ist freundlich und motivierend, die Sprache klar und direkt. Der Stil ist modern und dynamisch mit flüssigen Übergängen, farbigen Grafiken und einer peppigen Hintergrundmusik, die das Video lebendig und ansprechend macht.</w:t>
+      </w:r>
+    </w:p>
+    <w:p>
+      <w:pPr>
+        <w:rPr>
+          <w:sz w:val="24"/>
+          <w:szCs w:val="24"/>
+        </w:rPr>
+      </w:pPr>
+      <w:r>
+        <w:rPr>
+          <w:b/>
+          <w:bCs/>
+          <w:sz w:val="24"/>
+          <w:szCs w:val="24"/>
+        </w:rPr>
+        <w:t>Equipment</w:t>
+      </w:r>
+      <w:r>
+        <w:rPr>
+          <w:b/>
+          <w:bCs/>
+          <w:sz w:val="24"/>
+          <w:szCs w:val="24"/>
+        </w:rPr>
+        <w:t xml:space="preserve">: </w:t>
+      </w:r>
+      <w:r>
+        <w:rPr>
+          <w:sz w:val="24"/>
+          <w:szCs w:val="24"/>
+        </w:rPr>
+        <w:t xml:space="preserve">Kamera, </w:t>
+      </w:r>
+      <w:proofErr w:type="spellStart"/>
+      <w:r>
+        <w:rPr>
+          <w:sz w:val="24"/>
+          <w:szCs w:val="24"/>
+        </w:rPr>
+        <w:t>Gimbal</w:t>
+      </w:r>
+      <w:proofErr w:type="spellEnd"/>
+      <w:r>
+        <w:rPr>
+          <w:sz w:val="24"/>
+          <w:szCs w:val="24"/>
+        </w:rPr>
+        <w:t>, Mikrofon,</w:t>
+      </w:r>
+      <w:r>
+        <w:rPr>
+          <w:sz w:val="24"/>
+          <w:szCs w:val="24"/>
+        </w:rPr>
+        <w:t xml:space="preserve"> Laptops </w:t>
+      </w:r>
+    </w:p>
+    <w:p>
+      <w:pPr>
+        <w:rPr>
+          <w:sz w:val="24"/>
+          <w:szCs w:val="24"/>
+        </w:rPr>
+      </w:pPr>
+      <w:r>
+        <w:rPr>
+          <w:b/>
+          <w:bCs/>
+          <w:sz w:val="24"/>
+          <w:szCs w:val="24"/>
+        </w:rPr>
+        <w:t xml:space="preserve">Risiken: </w:t>
+      </w:r>
+      <w:r>
+        <w:rPr>
+          <w:sz w:val="24"/>
+          <w:szCs w:val="24"/>
+        </w:rPr>
+        <w:t>SchülerInnen und LehrerInnen</w:t>
+      </w:r>
+      <w:r>
+        <w:rPr>
+          <w:sz w:val="24"/>
+          <w:szCs w:val="24"/>
+        </w:rPr>
+        <w:t xml:space="preserve"> im Gang</w:t>
       </w:r>
     </w:p>
     <w:sectPr>
@@ -431,6 +515,126 @@
     </w:sectPr>
   </w:body>
 </w:document>
+</file>
+
+<file path=word/numbering.xml><?xml version="1.0" encoding="utf-8"?>
+<w:numbering xmlns:wpc="http://schemas.microsoft.com/office/word/2010/wordprocessingCanvas" xmlns:cx="http://schemas.microsoft.com/office/drawing/2014/chartex" xmlns:cx1="http://schemas.microsoft.com/office/drawing/2015/9/8/chartex" xmlns:cx2="http://schemas.microsoft.com/office/drawing/2015/10/21/chartex" xmlns:cx3="http://schemas.microsoft.com/office/drawing/2016/5/9/chartex" xmlns:cx4="http://schemas.microsoft.com/office/drawing/2016/5/10/chartex" xmlns:cx5="http://schemas.microsoft.com/office/drawing/2016/5/11/chartex" xmlns:cx6="http://schemas.microsoft.com/office/drawing/2016/5/12/chartex" xmlns:cx7="http://schemas.microsoft.com/office/drawing/2016/5/13/chartex" xmlns:cx8="http://schemas.microsoft.com/office/drawing/2016/5/14/chartex" xmlns:mc="http://schemas.openxmlformats.org/markup-compatibility/2006" xmlns:aink="http://schemas.microsoft.com/office/drawing/2016/ink" xmlns:am3d="http://schemas.microsoft.com/office/drawing/2017/model3d" xmlns:o="urn:schemas-microsoft-com:office:office" xmlns:oel="http://schemas.microsoft.com/office/2019/extlst" xmlns:r="http://schemas.openxmlformats.org/officeDocument/2006/relationships" xmlns:m="http://schemas.openxmlformats.org/officeDocument/2006/math" xmlns:v="urn:schemas-microsoft-com:vml" xmlns:wp14="http://schemas.microsoft.com/office/word/2010/wordprocessingDrawing" xmlns:wp="http://schemas.openxmlformats.org/drawingml/2006/wordprocessingDrawing" xmlns:w10="urn:schemas-microsoft-com:office:word" xmlns:w="http://schemas.openxmlformats.org/wordprocessingml/2006/main" xmlns:w14="http://schemas.microsoft.com/office/word/2010/wordml" xmlns:w15="http://schemas.microsoft.com/office/word/2012/wordml" xmlns:w16cex="http://schemas.microsoft.com/office/word/2018/wordml/cex" xmlns:w16cid="http://schemas.microsoft.com/office/word/2016/wordml/cid" xmlns:w16="http://schemas.microsoft.com/office/word/2018/wordml" xmlns:w16du="http://schemas.microsoft.com/office/word/2023/wordml/word16du" xmlns:w16sdtdh="http://schemas.microsoft.com/office/word/2020/wordml/sdtdatahash" xmlns:w16sdtfl="http://schemas.microsoft.com/office/word/2024/wordml/sdtformatlock" xmlns:w16se="http://schemas.microsoft.com/office/word/2015/wordml/symex" xmlns:wpg="http://schemas.microsoft.com/office/word/2010/wordprocessingGroup" xmlns:wpi="http://schemas.microsoft.com/office/word/2010/wordprocessingInk" xmlns:wne="http://schemas.microsoft.com/office/word/2006/wordml" xmlns:wps="http://schemas.microsoft.com/office/word/2010/wordprocessingShape" mc:Ignorable="w14 w15 w16se w16cid w16 w16cex w16sdtdh w16sdtfl w16du wp14">
+  <w:abstractNum w:abstractNumId="0" w15:restartNumberingAfterBreak="0">
+    <w:nsid w:val="4E0906AB"/>
+    <w:multiLevelType w:val="hybridMultilevel"/>
+    <w:tmpl w:val="059223C8"/>
+    <w:lvl w:ilvl="0" w:tplc="B5DAF296">
+      <w:numFmt w:val="bullet"/>
+      <w:lvlText w:val="-"/>
+      <w:lvlJc w:val="left"/>
+      <w:pPr>
+        <w:ind w:left="720" w:hanging="360"/>
+      </w:pPr>
+      <w:rPr>
+        <w:rFonts w:ascii="Aptos" w:eastAsiaTheme="minorHAnsi" w:hAnsi="Aptos" w:cstheme="minorBidi" w:hint="default"/>
+      </w:rPr>
+    </w:lvl>
+    <w:lvl w:ilvl="1" w:tplc="04090003" w:tentative="1">
+      <w:start w:val="1"/>
+      <w:numFmt w:val="bullet"/>
+      <w:lvlText w:val="o"/>
+      <w:lvlJc w:val="left"/>
+      <w:pPr>
+        <w:ind w:left="1440" w:hanging="360"/>
+      </w:pPr>
+      <w:rPr>
+        <w:rFonts w:ascii="Courier New" w:hAnsi="Courier New" w:cs="Courier New" w:hint="default"/>
+      </w:rPr>
+    </w:lvl>
+    <w:lvl w:ilvl="2" w:tplc="04090005" w:tentative="1">
+      <w:start w:val="1"/>
+      <w:numFmt w:val="bullet"/>
+      <w:lvlText w:val=""/>
+      <w:lvlJc w:val="left"/>
+      <w:pPr>
+        <w:ind w:left="2160" w:hanging="360"/>
+      </w:pPr>
+      <w:rPr>
+        <w:rFonts w:ascii="Wingdings" w:hAnsi="Wingdings" w:hint="default"/>
+      </w:rPr>
+    </w:lvl>
+    <w:lvl w:ilvl="3" w:tplc="04090001" w:tentative="1">
+      <w:start w:val="1"/>
+      <w:numFmt w:val="bullet"/>
+      <w:lvlText w:val=""/>
+      <w:lvlJc w:val="left"/>
+      <w:pPr>
+        <w:ind w:left="2880" w:hanging="360"/>
+      </w:pPr>
+      <w:rPr>
+        <w:rFonts w:ascii="Symbol" w:hAnsi="Symbol" w:hint="default"/>
+      </w:rPr>
+    </w:lvl>
+    <w:lvl w:ilvl="4" w:tplc="04090003" w:tentative="1">
+      <w:start w:val="1"/>
+      <w:numFmt w:val="bullet"/>
+      <w:lvlText w:val="o"/>
+      <w:lvlJc w:val="left"/>
+      <w:pPr>
+        <w:ind w:left="3600" w:hanging="360"/>
+      </w:pPr>
+      <w:rPr>
+        <w:rFonts w:ascii="Courier New" w:hAnsi="Courier New" w:cs="Courier New" w:hint="default"/>
+      </w:rPr>
+    </w:lvl>
+    <w:lvl w:ilvl="5" w:tplc="04090005" w:tentative="1">
+      <w:start w:val="1"/>
+      <w:numFmt w:val="bullet"/>
+      <w:lvlText w:val=""/>
+      <w:lvlJc w:val="left"/>
+      <w:pPr>
+        <w:ind w:left="4320" w:hanging="360"/>
+      </w:pPr>
+      <w:rPr>
+        <w:rFonts w:ascii="Wingdings" w:hAnsi="Wingdings" w:hint="default"/>
+      </w:rPr>
+    </w:lvl>
+    <w:lvl w:ilvl="6" w:tplc="04090001" w:tentative="1">
+      <w:start w:val="1"/>
+      <w:numFmt w:val="bullet"/>
+      <w:lvlText w:val=""/>
+      <w:lvlJc w:val="left"/>
+      <w:pPr>
+        <w:ind w:left="5040" w:hanging="360"/>
+      </w:pPr>
+      <w:rPr>
+        <w:rFonts w:ascii="Symbol" w:hAnsi="Symbol" w:hint="default"/>
+      </w:rPr>
+    </w:lvl>
+    <w:lvl w:ilvl="7" w:tplc="04090003" w:tentative="1">
+      <w:start w:val="1"/>
+      <w:numFmt w:val="bullet"/>
+      <w:lvlText w:val="o"/>
+      <w:lvlJc w:val="left"/>
+      <w:pPr>
+        <w:ind w:left="5760" w:hanging="360"/>
+      </w:pPr>
+      <w:rPr>
+        <w:rFonts w:ascii="Courier New" w:hAnsi="Courier New" w:cs="Courier New" w:hint="default"/>
+      </w:rPr>
+    </w:lvl>
+    <w:lvl w:ilvl="8" w:tplc="04090005" w:tentative="1">
+      <w:start w:val="1"/>
+      <w:numFmt w:val="bullet"/>
+      <w:lvlText w:val=""/>
+      <w:lvlJc w:val="left"/>
+      <w:pPr>
+        <w:ind w:left="6480" w:hanging="360"/>
+      </w:pPr>
+      <w:rPr>
+        <w:rFonts w:ascii="Wingdings" w:hAnsi="Wingdings" w:hint="default"/>
+      </w:rPr>
+    </w:lvl>
+  </w:abstractNum>
+  <w:num w:numId="1" w16cid:durableId="1650548090">
+    <w:abstractNumId w:val="0"/>
+  </w:num>
+</w:numbering>
 </file>
 
 <file path=word/styles.xml><?xml version="1.0" encoding="utf-8"?>
@@ -1036,6 +1240,7 @@
   <w:style w:type="character" w:default="1" w:styleId="Absatz-Standardschriftart">
     <w:name w:val="Default Paragraph Font"/>
     <w:uiPriority w:val="1"/>
+    <w:semiHidden/>
     <w:unhideWhenUsed/>
   </w:style>
   <w:style w:type="table" w:default="1" w:styleId="NormaleTabelle">

</xml_diff>